<commit_message>
box shadow and text shadow property added
</commit_message>
<xml_diff>
--- a/HTML/HTML.docx
+++ b/HTML/HTML.docx
@@ -223,6 +223,8 @@
         </w:rPr>
         <w:t>&lt;html&gt;</w:t>
       </w:r>
+      <w:bookmarkStart w:id="0" w:name="_GoBack"/>
+      <w:bookmarkEnd w:id="0"/>
     </w:p>
     <w:p>
       <w:pPr>
@@ -24670,8 +24672,6 @@
               </w:rPr>
               <w:t>Specifies extra information about an element</w:t>
             </w:r>
-            <w:bookmarkStart w:id="0" w:name="_GoBack"/>
-            <w:bookmarkEnd w:id="0"/>
           </w:p>
         </w:tc>
       </w:tr>
@@ -30972,6 +30972,18 @@
       </w:tblBorders>
     </w:tblPr>
   </w:style>
+  <w:style w:type="character" w:styleId="SubtleEmphasis">
+    <w:name w:val="Subtle Emphasis"/>
+    <w:basedOn w:val="DefaultParagraphFont"/>
+    <w:uiPriority w:val="19"/>
+    <w:qFormat/>
+    <w:rsid w:val="00D01531"/>
+    <w:rPr>
+      <w:i/>
+      <w:iCs/>
+      <w:color w:val="404040" w:themeColor="text1" w:themeTint="BF"/>
+    </w:rPr>
+  </w:style>
 </w:styles>
 </file>
 
@@ -31241,7 +31253,7 @@
 </file>
 
 <file path=customXml/itemProps1.xml><?xml version="1.0" encoding="utf-8"?>
-<ds:datastoreItem xmlns:ds="http://schemas.openxmlformats.org/officeDocument/2006/customXml" ds:itemID="{30A08B08-438A-461C-8F8E-09ADC8696030}">
+<ds:datastoreItem xmlns:ds="http://schemas.openxmlformats.org/officeDocument/2006/customXml" ds:itemID="{4B88A319-7598-4E90-95B2-D9D5BA0381D7}">
   <ds:schemaRefs>
     <ds:schemaRef ds:uri="http://schemas.openxmlformats.org/officeDocument/2006/bibliography"/>
   </ds:schemaRefs>

</xml_diff>